<commit_message>
closer to the edge 1
</commit_message>
<xml_diff>
--- a/Vladyslav_Yemelianov_A.docx
+++ b/Vladyslav_Yemelianov_A.docx
@@ -103,7 +103,15 @@
           <w:lang w:val="ru-RU"/>
         </w:rPr>
         <w:tab/>
-        <w:t>ГЮИК. 506160.204</w:t>
+        <w:t xml:space="preserve">ГЮИК. </w:t>
+      </w:r>
+      <w:r>
+        <w:rPr>
+          <w:rFonts w:eastAsia="Times New Roman"/>
+          <w:u w:val="single"/>
+          <w:lang w:val="ru-RU"/>
+        </w:rPr>
+        <w:t>502130.019</w:t>
       </w:r>
       <w:r>
         <w:rPr>
@@ -197,22 +205,14 @@
           <w:rFonts w:eastAsia="Times New Roman"/>
           <w:lang w:val="ru-RU"/>
         </w:rPr>
-        <w:t>ГЮИК. 506160</w:t>
+        <w:t xml:space="preserve">ГЮИК. </w:t>
       </w:r>
       <w:r>
         <w:rPr>
           <w:rFonts w:eastAsia="Times New Roman"/>
-          <w:lang w:val="uk-UA"/>
-        </w:rPr>
-        <w:t>.</w:t>
-      </w:r>
-      <w:r>
-        <w:rPr>
-          <w:rFonts w:eastAsia="Times New Roman"/>
-          <w:szCs w:val="20"/>
-          <w:lang w:val="uk-UA"/>
-        </w:rPr>
-        <w:t>204</w:t>
+          <w:lang w:val="ru-RU"/>
+        </w:rPr>
+        <w:t>502130.019</w:t>
       </w:r>
       <w:r>
         <w:rPr>
@@ -378,7 +378,21 @@
           <w:rFonts w:eastAsia="Times New Roman"/>
           <w:lang w:val="ru-RU" w:eastAsia="ru-RU"/>
         </w:rPr>
-        <w:t>азработка геоинформационной системы для многокритериального поиска сервиса</w:t>
+        <w:t>азработка</w:t>
+      </w:r>
+      <w:r>
+        <w:rPr>
+          <w:rFonts w:eastAsia="Times New Roman"/>
+          <w:lang w:val="ru-RU" w:eastAsia="ru-RU"/>
+        </w:rPr>
+        <w:t xml:space="preserve"> компонентов</w:t>
+      </w:r>
+      <w:r>
+        <w:rPr>
+          <w:rFonts w:eastAsia="Times New Roman"/>
+          <w:lang w:val="ru-RU" w:eastAsia="ru-RU"/>
+        </w:rPr>
+        <w:t xml:space="preserve"> геоинформационной системы для многокритериального поиска сервиса</w:t>
       </w:r>
     </w:p>
     <w:p>
@@ -452,22 +466,14 @@
           <w:rFonts w:eastAsia="Times New Roman"/>
           <w:lang w:val="ru-RU"/>
         </w:rPr>
-        <w:t>ГЮИК.506160</w:t>
+        <w:t>ГЮИК.</w:t>
       </w:r>
       <w:r>
         <w:rPr>
           <w:rFonts w:eastAsia="Times New Roman"/>
-          <w:lang w:val="uk-UA"/>
-        </w:rPr>
-        <w:t>.</w:t>
-      </w:r>
-      <w:r>
-        <w:rPr>
-          <w:rFonts w:eastAsia="Times New Roman"/>
-          <w:szCs w:val="20"/>
-          <w:lang w:val="uk-UA"/>
-        </w:rPr>
-        <w:t>204</w:t>
+          <w:lang w:val="ru-RU"/>
+        </w:rPr>
+        <w:t xml:space="preserve"> 502130.019</w:t>
       </w:r>
       <w:r>
         <w:rPr>
@@ -715,16 +721,7 @@
           <w:rFonts w:eastAsia="Times New Roman"/>
           <w:lang w:val="ru-RU"/>
         </w:rPr>
-        <w:t>2</w:t>
-      </w:r>
-      <w:bookmarkStart w:id="0" w:name="_GoBack"/>
-      <w:bookmarkEnd w:id="0"/>
-      <w:r>
-        <w:rPr>
-          <w:rFonts w:eastAsia="Times New Roman"/>
-          <w:lang w:val="ru-RU"/>
-        </w:rPr>
-        <w:t>01</w:t>
+        <w:t>201</w:t>
       </w:r>
       <w:r>
         <w:rPr>
@@ -1007,7 +1004,21 @@
           <w:rFonts w:eastAsia="Times New Roman"/>
           <w:lang w:val="ru-RU" w:eastAsia="ru-RU"/>
         </w:rPr>
-        <w:t>азработка геоинформационной системы для многокритериального поиска сервиса</w:t>
+        <w:t>азработка</w:t>
+      </w:r>
+      <w:r>
+        <w:rPr>
+          <w:rFonts w:eastAsia="Times New Roman"/>
+          <w:lang w:val="ru-RU" w:eastAsia="ru-RU"/>
+        </w:rPr>
+        <w:t xml:space="preserve"> компонентов</w:t>
+      </w:r>
+      <w:r>
+        <w:rPr>
+          <w:rFonts w:eastAsia="Times New Roman"/>
+          <w:lang w:val="ru-RU" w:eastAsia="ru-RU"/>
+        </w:rPr>
+        <w:t xml:space="preserve"> геоинформационной системы для многокритериального поиска сервиса</w:t>
       </w:r>
     </w:p>
     <w:p>
@@ -1118,7 +1129,14 @@
           <w:rFonts w:eastAsia="Times New Roman"/>
           <w:lang w:val="ru-RU"/>
         </w:rPr>
-        <w:t>ГЮИК.506160</w:t>
+        <w:t>ГЮИК.50213</w:t>
+      </w:r>
+      <w:r>
+        <w:rPr>
+          <w:rFonts w:eastAsia="Times New Roman"/>
+          <w:lang w:val="ru-RU"/>
+        </w:rPr>
+        <w:t>0</w:t>
       </w:r>
       <w:r>
         <w:rPr>
@@ -1133,7 +1151,7 @@
           <w:szCs w:val="20"/>
           <w:lang w:val="uk-UA"/>
         </w:rPr>
-        <w:t>204</w:t>
+        <w:t>019</w:t>
       </w:r>
       <w:r>
         <w:rPr>
@@ -1956,6 +1974,8 @@
       <w:pPr>
         <w:ind w:firstLine="0"/>
       </w:pPr>
+      <w:bookmarkStart w:id="0" w:name="_GoBack"/>
+      <w:bookmarkEnd w:id="0"/>
     </w:p>
     <w:sectPr>
       <w:headerReference w:type="default" r:id="rId18"/>
@@ -2137,7 +2157,21 @@
               <w:rFonts w:eastAsia="Times New Roman"/>
               <w:lang w:val="ru-RU" w:eastAsia="ru-RU"/>
             </w:rPr>
-            <w:t>азработка геоинформационной системы для многокритериального поиска сервиса</w:t>
+            <w:t>азработка</w:t>
+          </w:r>
+          <w:r>
+            <w:rPr>
+              <w:rFonts w:eastAsia="Times New Roman"/>
+              <w:lang w:val="ru-RU" w:eastAsia="ru-RU"/>
+            </w:rPr>
+            <w:t xml:space="preserve"> компонентов</w:t>
+          </w:r>
+          <w:r>
+            <w:rPr>
+              <w:rFonts w:eastAsia="Times New Roman"/>
+              <w:lang w:val="ru-RU" w:eastAsia="ru-RU"/>
+            </w:rPr>
+            <w:t xml:space="preserve"> геоинформационной системы для многокритериального поиска сервиса</w:t>
           </w:r>
         </w:p>
       </w:tc>
@@ -4205,7 +4239,19 @@
             <w:rPr>
               <w:rFonts w:eastAsia="Times New Roman"/>
             </w:rPr>
-            <w:t>азработка геоинформационной системы для многокритериального поиска сервиса</w:t>
+            <w:t>азработка</w:t>
+          </w:r>
+          <w:r>
+            <w:rPr>
+              <w:rFonts w:eastAsia="Times New Roman"/>
+            </w:rPr>
+            <w:t xml:space="preserve"> компонентов</w:t>
+          </w:r>
+          <w:r>
+            <w:rPr>
+              <w:rFonts w:eastAsia="Times New Roman"/>
+            </w:rPr>
+            <w:t xml:space="preserve"> геоинформационной системы для многокритериального поиска сервиса</w:t>
           </w:r>
         </w:p>
       </w:tc>
@@ -6450,6 +6496,10 @@
                             <w:pStyle w:val="NormalWeb"/>
                             <w:spacing w:before="0" w:beforeAutospacing="0" w:after="0" w:afterAutospacing="0"/>
                             <w:jc w:val="center"/>
+                            <w:rPr>
+                              <w:sz w:val="28"/>
+                              <w:szCs w:val="28"/>
+                            </w:rPr>
                           </w:pPr>
                           <w:r>
                             <w:rPr>
@@ -6467,7 +6517,45 @@
                                 <w14:round/>
                               </w14:textOutline>
                             </w:rPr>
-                            <w:t>ГЮИК.506160.204</w:t>
+                            <w:t>ГЮИК</w:t>
+                          </w:r>
+                          <w:r>
+                            <w:rPr>
+                              <w:b/>
+                              <w:i/>
+                              <w:iCs/>
+                              <w:color w:val="000000"/>
+                              <w:sz w:val="28"/>
+                              <w:szCs w:val="28"/>
+                              <w:lang w:val="ru-RU"/>
+                              <w14:textOutline w14:w="9525" w14:cap="flat" w14:cmpd="sng" w14:algn="ctr">
+                                <w14:solidFill>
+                                  <w14:srgbClr w14:val="000000"/>
+                                </w14:solidFill>
+                                <w14:prstDash w14:val="solid"/>
+                                <w14:round/>
+                              </w14:textOutline>
+                            </w:rPr>
+                            <w:t>.</w:t>
+                          </w:r>
+                          <w:r>
+                            <w:rPr>
+                              <w:b/>
+                              <w:i/>
+                              <w:iCs/>
+                              <w:color w:val="000000"/>
+                              <w:sz w:val="28"/>
+                              <w:szCs w:val="28"/>
+                              <w:lang w:val="ru-RU"/>
+                              <w14:textOutline w14:w="9525" w14:cap="flat" w14:cmpd="sng" w14:algn="ctr">
+                                <w14:solidFill>
+                                  <w14:srgbClr w14:val="000000"/>
+                                </w14:solidFill>
+                                <w14:prstDash w14:val="solid"/>
+                                <w14:round/>
+                              </w14:textOutline>
+                            </w:rPr>
+                            <w:t xml:space="preserve"> 502130.019</w:t>
                           </w:r>
                         </w:p>
                       </w:txbxContent>
@@ -6507,6 +6595,10 @@
                       <w:pStyle w:val="NormalWeb"/>
                       <w:spacing w:before="0" w:beforeAutospacing="0" w:after="0" w:afterAutospacing="0"/>
                       <w:jc w:val="center"/>
+                      <w:rPr>
+                        <w:sz w:val="28"/>
+                        <w:szCs w:val="28"/>
+                      </w:rPr>
                     </w:pPr>
                     <w:r>
                       <w:rPr>
@@ -6524,7 +6616,45 @@
                           <w14:round/>
                         </w14:textOutline>
                       </w:rPr>
-                      <w:t>ГЮИК.506160.204</w:t>
+                      <w:t>ГЮИК</w:t>
+                    </w:r>
+                    <w:r>
+                      <w:rPr>
+                        <w:b/>
+                        <w:i/>
+                        <w:iCs/>
+                        <w:color w:val="000000"/>
+                        <w:sz w:val="28"/>
+                        <w:szCs w:val="28"/>
+                        <w:lang w:val="ru-RU"/>
+                        <w14:textOutline w14:w="9525" w14:cap="flat" w14:cmpd="sng" w14:algn="ctr">
+                          <w14:solidFill>
+                            <w14:srgbClr w14:val="000000"/>
+                          </w14:solidFill>
+                          <w14:prstDash w14:val="solid"/>
+                          <w14:round/>
+                        </w14:textOutline>
+                      </w:rPr>
+                      <w:t>.</w:t>
+                    </w:r>
+                    <w:r>
+                      <w:rPr>
+                        <w:b/>
+                        <w:i/>
+                        <w:iCs/>
+                        <w:color w:val="000000"/>
+                        <w:sz w:val="28"/>
+                        <w:szCs w:val="28"/>
+                        <w:lang w:val="ru-RU"/>
+                        <w14:textOutline w14:w="9525" w14:cap="flat" w14:cmpd="sng" w14:algn="ctr">
+                          <w14:solidFill>
+                            <w14:srgbClr w14:val="000000"/>
+                          </w14:solidFill>
+                          <w14:prstDash w14:val="solid"/>
+                          <w14:round/>
+                        </w14:textOutline>
+                      </w:rPr>
+                      <w:t xml:space="preserve"> 502130.019</w:t>
                     </w:r>
                   </w:p>
                 </w:txbxContent>
@@ -6914,7 +7044,43 @@
                                 <w14:round/>
                               </w14:textOutline>
                             </w:rPr>
-                            <w:t>ГЮИК.506160.204</w:t>
+                            <w:t>ГЮИК.50213</w:t>
+                          </w:r>
+                          <w:r>
+                            <w:rPr>
+                              <w:i/>
+                              <w:iCs/>
+                              <w:color w:val="000000"/>
+                              <w:sz w:val="28"/>
+                              <w:szCs w:val="28"/>
+                              <w:lang w:val="ru-RU"/>
+                              <w14:textOutline w14:w="9525" w14:cap="flat" w14:cmpd="sng" w14:algn="ctr">
+                                <w14:solidFill>
+                                  <w14:srgbClr w14:val="000000"/>
+                                </w14:solidFill>
+                                <w14:prstDash w14:val="solid"/>
+                                <w14:round/>
+                              </w14:textOutline>
+                            </w:rPr>
+                            <w:t>0.</w:t>
+                          </w:r>
+                          <w:r>
+                            <w:rPr>
+                              <w:i/>
+                              <w:iCs/>
+                              <w:color w:val="000000"/>
+                              <w:sz w:val="28"/>
+                              <w:szCs w:val="28"/>
+                              <w:lang w:val="ru-RU"/>
+                              <w14:textOutline w14:w="9525" w14:cap="flat" w14:cmpd="sng" w14:algn="ctr">
+                                <w14:solidFill>
+                                  <w14:srgbClr w14:val="000000"/>
+                                </w14:solidFill>
+                                <w14:prstDash w14:val="solid"/>
+                                <w14:round/>
+                              </w14:textOutline>
+                            </w:rPr>
+                            <w:t>019</w:t>
                           </w:r>
                         </w:p>
                       </w:txbxContent>
@@ -6971,7 +7137,43 @@
                           <w14:round/>
                         </w14:textOutline>
                       </w:rPr>
-                      <w:t>ГЮИК.506160.204</w:t>
+                      <w:t>ГЮИК.50213</w:t>
+                    </w:r>
+                    <w:r>
+                      <w:rPr>
+                        <w:i/>
+                        <w:iCs/>
+                        <w:color w:val="000000"/>
+                        <w:sz w:val="28"/>
+                        <w:szCs w:val="28"/>
+                        <w:lang w:val="ru-RU"/>
+                        <w14:textOutline w14:w="9525" w14:cap="flat" w14:cmpd="sng" w14:algn="ctr">
+                          <w14:solidFill>
+                            <w14:srgbClr w14:val="000000"/>
+                          </w14:solidFill>
+                          <w14:prstDash w14:val="solid"/>
+                          <w14:round/>
+                        </w14:textOutline>
+                      </w:rPr>
+                      <w:t>0.</w:t>
+                    </w:r>
+                    <w:r>
+                      <w:rPr>
+                        <w:i/>
+                        <w:iCs/>
+                        <w:color w:val="000000"/>
+                        <w:sz w:val="28"/>
+                        <w:szCs w:val="28"/>
+                        <w:lang w:val="ru-RU"/>
+                        <w14:textOutline w14:w="9525" w14:cap="flat" w14:cmpd="sng" w14:algn="ctr">
+                          <w14:solidFill>
+                            <w14:srgbClr w14:val="000000"/>
+                          </w14:solidFill>
+                          <w14:prstDash w14:val="solid"/>
+                          <w14:round/>
+                        </w14:textOutline>
+                      </w:rPr>
+                      <w:t>019</w:t>
                     </w:r>
                   </w:p>
                 </w:txbxContent>

</xml_diff>